<commit_message>
Updated the Workwhop Overview document.
</commit_message>
<xml_diff>
--- a/documents/2019-12-24_2020-nab-workshop_zms.docx
+++ b/documents/2019-12-24_2020-nab-workshop_zms.docx
@@ -132,121 +132,301 @@
         <w:rPr>
           <w:sz w:val="24"/>
         </w:rPr>
-        <w:t>LAPTOP REQUIRED.</w:t>
+        <w:t>LAPTOP REQUIRED</w:t>
+      </w:r>
+    </w:p>
+    <w:p>
+      <w:pPr>
+        <w:ind w:left="720"/>
+      </w:pPr>
+      <w:r>
+        <w:t>Please</w:t>
+      </w:r>
+      <w:r>
+        <w:t xml:space="preserve"> follow the link to the </w:t>
+      </w:r>
+      <w:r>
+        <w:t>instructions for preparing your laptop for the workshop.</w:t>
+      </w:r>
+      <w:r>
+        <w:t xml:space="preserve"> You will only need to focus on the “Preparation for Workshop” section</w:t>
+      </w:r>
+      <w:r>
+        <w:t xml:space="preserve"> (indicated in the table of contents located on the left)</w:t>
+      </w:r>
+      <w:r>
+        <w:t>.</w:t>
+      </w:r>
+      <w:r>
+        <w:t xml:space="preserve"> If your agency blocks </w:t>
+      </w:r>
+      <w:r>
+        <w:t>GitHub,</w:t>
+      </w:r>
+      <w:r>
+        <w:t xml:space="preserve"> then you </w:t>
+      </w:r>
+      <w:r>
+        <w:t>can download and open the accompanying HTML document.</w:t>
+      </w:r>
+    </w:p>
+    <w:p>
+      <w:pPr>
+        <w:ind w:left="720"/>
+      </w:pPr>
+      <w:r>
+        <w:rPr>
+          <w:b/>
+        </w:rPr>
+        <w:t>Link</w:t>
+      </w:r>
+      <w:r>
+        <w:rPr>
+          <w:b/>
+        </w:rPr>
+        <w:t xml:space="preserve"> to GitHub Site</w:t>
+      </w:r>
+      <w:r>
+        <w:rPr>
+          <w:b/>
+        </w:rPr>
+        <w:t>:</w:t>
+      </w:r>
+      <w:r>
+        <w:t xml:space="preserve"> </w:t>
+      </w:r>
+      <w:hyperlink r:id="rId7" w:history="1">
+        <w:r>
+          <w:rPr>
+            <w:rStyle w:val="Hyperlink"/>
+          </w:rPr>
+          <w:t>https://zsmith27.github.io/rmarkdown_crash-course/preparation-for-workshop.html</w:t>
+        </w:r>
+      </w:hyperlink>
+    </w:p>
+    <w:p>
+      <w:pPr>
+        <w:pStyle w:val="Heading2"/>
+      </w:pPr>
+      <w:r>
+        <w:t>SIMPLIFYING REPORT GENERATION: AN R MARKDOWN CRASH COURSE</w:t>
+      </w:r>
+    </w:p>
+    <w:p>
+      <w:pPr>
+        <w:pStyle w:val="Heading3"/>
+        <w:rPr>
+          <w:b/>
+        </w:rPr>
+      </w:pPr>
+      <w:r>
+        <w:rPr>
+          <w:b/>
+        </w:rPr>
+        <w:t>Zachary Smith, NYSDEC</w:t>
       </w:r>
     </w:p>
     <w:p>
       <w:pPr>
         <w:spacing w:after="0"/>
+        <w:ind w:firstLine="720"/>
+        <w:rPr>
+          <w:b/>
+        </w:rPr>
+      </w:pPr>
+      <w:r>
+        <w:rPr>
+          <w:b/>
+        </w:rPr>
+        <w:t>Overview</w:t>
+      </w:r>
+    </w:p>
+    <w:p>
+      <w:pPr>
         <w:ind w:left="720"/>
-      </w:pPr>
-      <w:r>
-        <w:t xml:space="preserve">Additional steps will be </w:t>
-      </w:r>
-      <w:r>
-        <w:t>necessary</w:t>
-      </w:r>
-      <w:r>
-        <w:t xml:space="preserve"> to prepare</w:t>
-      </w:r>
-      <w:r>
-        <w:t xml:space="preserve"> your laptop for the workshop.</w:t>
-      </w:r>
-    </w:p>
-    <w:p>
-      <w:pPr>
-        <w:ind w:left="720"/>
-      </w:pPr>
-      <w:r>
-        <w:t xml:space="preserve">We will update </w:t>
-      </w:r>
-      <w:r>
-        <w:t xml:space="preserve">all workshop </w:t>
-      </w:r>
-      <w:r>
-        <w:t>registrants accordingly.</w:t>
-      </w:r>
-    </w:p>
-    <w:p>
-      <w:pPr>
-        <w:pStyle w:val="Heading2"/>
-      </w:pPr>
-      <w:r>
-        <w:t>SIMPLIFYING REPORT GENERATION: AN R MARKDOWN CRASH COURSE</w:t>
+        <w:rPr>
+          <w:i/>
+        </w:rPr>
+      </w:pPr>
+      <w:r>
+        <w:rPr>
+          <w:i/>
+        </w:rPr>
+        <w:t>A large portion of report writing is often consumed by tedious edits and a disjunct workflow. The R-package, R markdown, provides a central</w:t>
       </w:r>
       <w:bookmarkStart w:id="0" w:name="_GoBack"/>
       <w:bookmarkEnd w:id="0"/>
+      <w:r>
+        <w:rPr>
+          <w:i/>
+        </w:rPr>
+        <w:t>ized workflow and reproducible framework, allowing you to focus your time and energy on the content of the report. This workshop offers you hands-on experience developing reports with R markdown and is intended for individuals with at least a basic understanding of the statistical programming language, R. You will learn basic markdown syntax, formatting tips, how to compile your report as several document types (e.g., HTML, MS Word, and PDF), how to automate the production of tables and figures, and how to configure a report template that can be used automate the production of many reports. There is time dedicated at the end of the workshop for you to bring your own dataset and begin developing an R markdown document using lessons learned throughout the workshop. Overall, this workshop will provide you with the working knowledge of R markdown enabling you to communicate your data efficiently and effectively.</w:t>
+      </w:r>
+    </w:p>
+    <w:p>
+      <w:pPr>
+        <w:rPr>
+          <w:i/>
+        </w:rPr>
+      </w:pPr>
+      <w:r>
+        <w:rPr>
+          <w:i/>
+        </w:rPr>
+        <w:br w:type="page"/>
+      </w:r>
+    </w:p>
+    <w:p>
+      <w:pPr>
+        <w:ind w:left="720"/>
+        <w:rPr>
+          <w:i/>
+        </w:rPr>
+      </w:pPr>
+    </w:p>
+    <w:p>
+      <w:pPr>
+        <w:pStyle w:val="Heading2"/>
+      </w:pPr>
+      <w:r>
+        <w:t>AGENDA</w:t>
+      </w:r>
+    </w:p>
+    <w:p>
+      <w:pPr>
+        <w:pStyle w:val="Heading1"/>
+        <w:rPr>
+          <w:b/>
+        </w:rPr>
+      </w:pPr>
+      <w:r>
+        <w:rPr>
+          <w:b/>
+        </w:rPr>
+        <w:t>Tuesday, March 3</w:t>
+      </w:r>
+      <w:r>
+        <w:rPr>
+          <w:b/>
+        </w:rPr>
+        <w:t>, 2020</w:t>
+      </w:r>
+    </w:p>
+    <w:p>
+      <w:pPr>
+        <w:pStyle w:val="Heading1"/>
+      </w:pPr>
+      <w:r>
+        <w:t>10:00-4:00</w:t>
+      </w:r>
     </w:p>
     <w:p>
       <w:pPr>
         <w:pStyle w:val="Heading3"/>
-        <w:rPr>
-          <w:b/>
-        </w:rPr>
-      </w:pPr>
-      <w:r>
-        <w:rPr>
-          <w:b/>
-        </w:rPr>
-        <w:t>Zachary Smith, NYS DEC</w:t>
-      </w:r>
-    </w:p>
-    <w:p>
-      <w:pPr>
-        <w:spacing w:after="0"/>
-        <w:ind w:firstLine="720"/>
-        <w:rPr>
-          <w:b/>
-        </w:rPr>
-      </w:pPr>
-      <w:r>
-        <w:rPr>
-          <w:b/>
-        </w:rPr>
-        <w:t>Overview</w:t>
-      </w:r>
-    </w:p>
-    <w:p>
-      <w:pPr>
-        <w:ind w:left="720"/>
-        <w:rPr>
-          <w:i/>
-        </w:rPr>
-      </w:pPr>
-      <w:r>
-        <w:rPr>
-          <w:i/>
-        </w:rPr>
-        <w:t>A large portion of report writing is often consumed by tedious edits and a disjunct workflow. The R-package, R markdown, provides a centralized workflow and reproducible framework, allowing you to focus your time and energy on the content of the report. This workshop offers you hands-on experience developing reports with R markdown and is intended for individuals with at least a basic understanding of the statistical programming language, R. You will learn basic markdown syntax, formatting tips, how to compile your report as several document types (e.g., HTML, MS Word, and PDF), how to automate the production of tables and figures, and how to configure a report template that can be used automate the production of many reports. There is time dedicated at the end of the workshop for you to bring your own dataset and begin developing an R markdown document using lessons learned throughout the workshop. Overall, this workshop will provide you with the working knowledge of R markdown enabling you to communicate your data efficiently and effectively.</w:t>
-      </w:r>
-    </w:p>
-    <w:p>
-      <w:pPr>
-        <w:rPr>
-          <w:i/>
-        </w:rPr>
-      </w:pPr>
-      <w:r>
-        <w:rPr>
-          <w:i/>
-        </w:rPr>
-        <w:br w:type="page"/>
-      </w:r>
-    </w:p>
-    <w:p>
-      <w:pPr>
-        <w:ind w:left="720"/>
-        <w:rPr>
-          <w:i/>
-        </w:rPr>
-      </w:pPr>
-    </w:p>
-    <w:p>
-      <w:pPr>
-        <w:pStyle w:val="Heading2"/>
-      </w:pPr>
-      <w:r>
-        <w:t>AGENDA</w:t>
+      </w:pPr>
+      <w:r>
+        <w:t xml:space="preserve">10:00 – 10:15 </w:t>
+      </w:r>
+      <w:r>
+        <w:t>R Markdown: Introduction</w:t>
+      </w:r>
+    </w:p>
+    <w:p>
+      <w:pPr>
+        <w:pStyle w:val="Heading3"/>
+      </w:pPr>
+      <w:r>
+        <w:t xml:space="preserve">10:15 – 10:30 </w:t>
+      </w:r>
+      <w:r>
+        <w:t>R and R Studio</w:t>
+      </w:r>
+    </w:p>
+    <w:p>
+      <w:pPr>
+        <w:pStyle w:val="Heading3"/>
+      </w:pPr>
+      <w:r>
+        <w:t xml:space="preserve">10:30 – 10:45 </w:t>
+      </w:r>
+      <w:r>
+        <w:t>Project Development</w:t>
+      </w:r>
+    </w:p>
+    <w:p>
+      <w:pPr>
+        <w:pStyle w:val="Heading3"/>
+      </w:pPr>
+      <w:r>
+        <w:t xml:space="preserve">10:45 – 11:30 </w:t>
+      </w:r>
+      <w:r>
+        <w:t>Lesson 1: Basic Syntax</w:t>
+      </w:r>
+    </w:p>
+    <w:p>
+      <w:pPr>
+        <w:pStyle w:val="Heading3"/>
+      </w:pPr>
+      <w:r>
+        <w:t xml:space="preserve">11:30 – 12:00 </w:t>
+      </w:r>
+      <w:r>
+        <w:t>Lesson 2: YAML Headers</w:t>
+      </w:r>
+    </w:p>
+    <w:p>
+      <w:pPr>
+        <w:pStyle w:val="Heading4"/>
+      </w:pPr>
+      <w:r>
+        <w:t xml:space="preserve">12:00 – 1:00 </w:t>
+      </w:r>
+      <w:r>
+        <w:t>LUNCH</w:t>
+      </w:r>
+    </w:p>
+    <w:p>
+      <w:pPr>
+        <w:pStyle w:val="Heading3"/>
+      </w:pPr>
+      <w:r>
+        <w:t>1:00 – 1:30 Lesson 3: Document Types</w:t>
+      </w:r>
+    </w:p>
+    <w:p>
+      <w:pPr>
+        <w:pStyle w:val="Heading3"/>
+      </w:pPr>
+      <w:r>
+        <w:t>1:30 – 2:30 Lesson 4: Code Chunks</w:t>
+      </w:r>
+    </w:p>
+    <w:p>
+      <w:pPr>
+        <w:pStyle w:val="Heading4"/>
+      </w:pPr>
+      <w:r>
+        <w:t xml:space="preserve">2:30 – 2:40 </w:t>
+      </w:r>
+      <w:r>
+        <w:t>BREAK</w:t>
+      </w:r>
+    </w:p>
+    <w:p>
+      <w:pPr>
+        <w:pStyle w:val="Heading3"/>
+      </w:pPr>
+      <w:r>
+        <w:t>2:40 – 3:40 Lesson 5: Child Documents</w:t>
+      </w:r>
+    </w:p>
+    <w:p>
+      <w:pPr>
+        <w:pStyle w:val="Heading3"/>
+      </w:pPr>
+      <w:r>
+        <w:t>3:40 – 4:00 Closing Remarks</w:t>
       </w:r>
     </w:p>
     <w:p>
@@ -260,13 +440,7 @@
         <w:rPr>
           <w:b/>
         </w:rPr>
-        <w:t>Tuesday, March 3</w:t>
-      </w:r>
-      <w:r>
-        <w:rPr>
-          <w:b/>
-        </w:rPr>
-        <w:t>, 2020</w:t>
+        <w:t>Wednesday, March 4, 2020</w:t>
       </w:r>
     </w:p>
     <w:p>
@@ -274,7 +448,18 @@
         <w:pStyle w:val="Heading1"/>
       </w:pPr>
       <w:r>
-        <w:t>10:00-4:00</w:t>
+        <w:t>9:00-12:00</w:t>
+      </w:r>
+    </w:p>
+    <w:p>
+      <w:pPr>
+        <w:pStyle w:val="Heading4"/>
+      </w:pPr>
+      <w:r>
+        <w:t xml:space="preserve">LIGHT </w:t>
+      </w:r>
+      <w:r>
+        <w:t>BREAKFAST</w:t>
       </w:r>
     </w:p>
     <w:p>
@@ -282,16 +467,7 @@
         <w:pStyle w:val="Heading3"/>
       </w:pPr>
       <w:r>
-        <w:t>10:00</w:t>
-      </w:r>
-      <w:r>
-        <w:t xml:space="preserve"> – </w:t>
-      </w:r>
-      <w:r>
-        <w:t xml:space="preserve">10:15 </w:t>
-      </w:r>
-      <w:r>
-        <w:t>R Markdown: Introduction</w:t>
+        <w:t>9:00 – 9:15 Recap</w:t>
       </w:r>
     </w:p>
     <w:p>
@@ -299,10 +475,18 @@
         <w:pStyle w:val="Heading3"/>
       </w:pPr>
       <w:r>
-        <w:t xml:space="preserve">10:15 – 10:30 </w:t>
-      </w:r>
-      <w:r>
-        <w:t>R and R Studio</w:t>
+        <w:t>9:15 – 10:20 Lesson 6: Parameterized Reports</w:t>
+      </w:r>
+    </w:p>
+    <w:p>
+      <w:pPr>
+        <w:pStyle w:val="Heading4"/>
+      </w:pPr>
+      <w:r>
+        <w:t xml:space="preserve">10:20 – 10:30 </w:t>
+      </w:r>
+      <w:r>
+        <w:t>BREAK</w:t>
       </w:r>
     </w:p>
     <w:p>
@@ -310,10 +494,7 @@
         <w:pStyle w:val="Heading3"/>
       </w:pPr>
       <w:r>
-        <w:t xml:space="preserve">10:30 – 10:45 </w:t>
-      </w:r>
-      <w:r>
-        <w:t>Project Development</w:t>
+        <w:t>10:30 – 11:50 Open Practice Session (bring your own data)</w:t>
       </w:r>
     </w:p>
     <w:p>
@@ -321,175 +502,7 @@
         <w:pStyle w:val="Heading3"/>
       </w:pPr>
       <w:r>
-        <w:t xml:space="preserve">10:45 – 11:30 </w:t>
-      </w:r>
-      <w:r>
-        <w:t>Lesson 1: Basic Syntax</w:t>
-      </w:r>
-    </w:p>
-    <w:p>
-      <w:pPr>
-        <w:pStyle w:val="Heading3"/>
-      </w:pPr>
-      <w:r>
-        <w:t xml:space="preserve">11:30 – 12:00 </w:t>
-      </w:r>
-      <w:r>
-        <w:t>Lesson 2: YAML Headers</w:t>
-      </w:r>
-    </w:p>
-    <w:p>
-      <w:pPr>
-        <w:pStyle w:val="Heading4"/>
-      </w:pPr>
-      <w:r>
-        <w:t xml:space="preserve">12:00 – 1:00 </w:t>
-      </w:r>
-      <w:r>
-        <w:t>LUNCH</w:t>
-      </w:r>
-    </w:p>
-    <w:p>
-      <w:pPr>
-        <w:pStyle w:val="Heading3"/>
-      </w:pPr>
-      <w:r>
-        <w:t xml:space="preserve">1:00 – 1:30 </w:t>
-      </w:r>
-      <w:r>
-        <w:t>Lesson 3: Document Types</w:t>
-      </w:r>
-    </w:p>
-    <w:p>
-      <w:pPr>
-        <w:pStyle w:val="Heading3"/>
-      </w:pPr>
-      <w:r>
-        <w:t xml:space="preserve">1:30 – 2:30 </w:t>
-      </w:r>
-      <w:r>
-        <w:t>Lesson 4: Code Chunks</w:t>
-      </w:r>
-    </w:p>
-    <w:p>
-      <w:pPr>
-        <w:pStyle w:val="Heading4"/>
-      </w:pPr>
-      <w:r>
-        <w:t xml:space="preserve">2:30 – 2:40 </w:t>
-      </w:r>
-      <w:r>
-        <w:t>BREAK</w:t>
-      </w:r>
-    </w:p>
-    <w:p>
-      <w:pPr>
-        <w:pStyle w:val="Heading3"/>
-      </w:pPr>
-      <w:r>
-        <w:t xml:space="preserve">2:40 – 3:40 </w:t>
-      </w:r>
-      <w:r>
-        <w:t>Lesson 5: Child Documents</w:t>
-      </w:r>
-    </w:p>
-    <w:p>
-      <w:pPr>
-        <w:pStyle w:val="Heading3"/>
-      </w:pPr>
-      <w:r>
-        <w:t xml:space="preserve">3:40 – 4:00 </w:t>
-      </w:r>
-      <w:r>
-        <w:t>Closing Remarks</w:t>
-      </w:r>
-    </w:p>
-    <w:p>
-      <w:pPr>
-        <w:pStyle w:val="Heading1"/>
-        <w:rPr>
-          <w:b/>
-        </w:rPr>
-      </w:pPr>
-      <w:r>
-        <w:rPr>
-          <w:b/>
-        </w:rPr>
-        <w:t>Wednesday, March 4, 2020</w:t>
-      </w:r>
-    </w:p>
-    <w:p>
-      <w:pPr>
-        <w:pStyle w:val="Heading1"/>
-      </w:pPr>
-      <w:r>
-        <w:t>9:00-12:00</w:t>
-      </w:r>
-    </w:p>
-    <w:p>
-      <w:pPr>
-        <w:pStyle w:val="Heading4"/>
-      </w:pPr>
-      <w:r>
-        <w:t xml:space="preserve">LIGHT </w:t>
-      </w:r>
-      <w:r>
-        <w:t>BREAKFAST</w:t>
-      </w:r>
-    </w:p>
-    <w:p>
-      <w:pPr>
-        <w:pStyle w:val="Heading3"/>
-      </w:pPr>
-      <w:r>
-        <w:t xml:space="preserve">9:00 – 9:15 </w:t>
-      </w:r>
-      <w:r>
-        <w:t>Recap</w:t>
-      </w:r>
-    </w:p>
-    <w:p>
-      <w:pPr>
-        <w:pStyle w:val="Heading3"/>
-      </w:pPr>
-      <w:r>
-        <w:t xml:space="preserve">9:15 – 10:20 </w:t>
-      </w:r>
-      <w:r>
-        <w:t>Lesson 6: Parameterized Reports</w:t>
-      </w:r>
-    </w:p>
-    <w:p>
-      <w:pPr>
-        <w:pStyle w:val="Heading4"/>
-      </w:pPr>
-      <w:r>
-        <w:t xml:space="preserve">10:20 – 10:30 </w:t>
-      </w:r>
-      <w:r>
-        <w:t>BREAK</w:t>
-      </w:r>
-    </w:p>
-    <w:p>
-      <w:pPr>
-        <w:pStyle w:val="Heading3"/>
-      </w:pPr>
-      <w:r>
-        <w:t xml:space="preserve">10:30 – 11:50 </w:t>
-      </w:r>
-      <w:r>
-        <w:t>Open Practice Session (bring your own data)</w:t>
-      </w:r>
-    </w:p>
-    <w:p>
-      <w:pPr>
-        <w:pStyle w:val="Heading3"/>
-      </w:pPr>
-      <w:r>
-        <w:t xml:space="preserve">11:50 – 12:00 </w:t>
-      </w:r>
-      <w:r>
-        <w:t>Closing Remarks</w:t>
+        <w:t>11:50 – 12:00 Closing Remarks</w:t>
       </w:r>
     </w:p>
     <w:p>
@@ -644,6 +657,7 @@
     <w:lsdException w:name="HTML Sample" w:semiHidden="1" w:unhideWhenUsed="1"/>
     <w:lsdException w:name="HTML Typewriter" w:semiHidden="1" w:unhideWhenUsed="1"/>
     <w:lsdException w:name="HTML Variable" w:semiHidden="1" w:unhideWhenUsed="1"/>
+    <w:lsdException w:name="Normal Table" w:semiHidden="1" w:unhideWhenUsed="1"/>
     <w:lsdException w:name="annotation subject" w:semiHidden="1" w:unhideWhenUsed="1"/>
     <w:lsdException w:name="No List" w:semiHidden="1" w:unhideWhenUsed="1"/>
     <w:lsdException w:name="Outline List 1" w:semiHidden="1" w:unhideWhenUsed="1"/>
@@ -687,8 +701,10 @@
     <w:lsdException w:name="Table Elegant" w:semiHidden="1" w:unhideWhenUsed="1"/>
     <w:lsdException w:name="Table Professional" w:semiHidden="1" w:unhideWhenUsed="1"/>
     <w:lsdException w:name="Table Subtle 1" w:semiHidden="1" w:unhideWhenUsed="1"/>
+    <w:lsdException w:name="Table Subtle 2" w:semiHidden="1" w:unhideWhenUsed="1"/>
     <w:lsdException w:name="Table Web 1" w:semiHidden="1" w:unhideWhenUsed="1"/>
     <w:lsdException w:name="Table Web 2" w:semiHidden="1" w:unhideWhenUsed="1"/>
+    <w:lsdException w:name="Table Web 3" w:semiHidden="1" w:unhideWhenUsed="1"/>
     <w:lsdException w:name="Balloon Text" w:semiHidden="1" w:unhideWhenUsed="1"/>
     <w:lsdException w:name="Table Grid" w:uiPriority="39"/>
     <w:lsdException w:name="Table Theme" w:semiHidden="1" w:unhideWhenUsed="1"/>
@@ -1161,6 +1177,18 @@
     <w:rPr>
       <w:rFonts w:asciiTheme="majorHAnsi" w:eastAsiaTheme="majorEastAsia" w:hAnsiTheme="majorHAnsi" w:cstheme="majorBidi"/>
       <w:color w:val="1F4D78" w:themeColor="accent1" w:themeShade="7F"/>
+    </w:rPr>
+  </w:style>
+  <w:style w:type="character" w:styleId="Hyperlink">
+    <w:name w:val="Hyperlink"/>
+    <w:basedOn w:val="DefaultParagraphFont"/>
+    <w:uiPriority w:val="99"/>
+    <w:semiHidden/>
+    <w:unhideWhenUsed/>
+    <w:rsid w:val="00F33931"/>
+    <w:rPr>
+      <w:color w:val="0000FF"/>
+      <w:u w:val="single"/>
     </w:rPr>
   </w:style>
 </w:styles>
@@ -1637,18 +1665,18 @@
 </file>
 
 <file path=customXml/item2.xml><?xml version="1.0" encoding="utf-8"?>
+<p:properties xmlns:p="http://schemas.microsoft.com/office/2006/metadata/properties" xmlns:xsi="http://www.w3.org/2001/XMLSchema-instance" xmlns:pc="http://schemas.microsoft.com/office/infopath/2007/PartnerControls">
+  <documentManagement/>
+</p:properties>
+</file>
+
+<file path=customXml/item3.xml><?xml version="1.0" encoding="utf-8"?>
 <?mso-contentType ?>
 <FormTemplates xmlns="http://schemas.microsoft.com/sharepoint/v3/contenttype/forms">
   <Display>DocumentLibraryForm</Display>
   <Edit>DocumentLibraryForm</Edit>
   <New>DocumentLibraryForm</New>
 </FormTemplates>
-</file>
-
-<file path=customXml/item3.xml><?xml version="1.0" encoding="utf-8"?>
-<p:properties xmlns:p="http://schemas.microsoft.com/office/2006/metadata/properties" xmlns:xsi="http://www.w3.org/2001/XMLSchema-instance" xmlns:pc="http://schemas.microsoft.com/office/infopath/2007/PartnerControls">
-  <documentManagement/>
-</p:properties>
 </file>
 
 <file path=customXml/itemProps1.xml><?xml version="1.0" encoding="utf-8"?>
@@ -1671,18 +1699,18 @@
 </file>
 
 <file path=customXml/itemProps2.xml><?xml version="1.0" encoding="utf-8"?>
-<ds:datastoreItem xmlns:ds="http://schemas.openxmlformats.org/officeDocument/2006/customXml" ds:itemID="{E71B0744-4464-4372-AEA0-778A95D33052}">
-  <ds:schemaRefs>
-    <ds:schemaRef ds:uri="http://schemas.microsoft.com/sharepoint/v3/contenttype/forms"/>
-  </ds:schemaRefs>
-</ds:datastoreItem>
-</file>
-
-<file path=customXml/itemProps3.xml><?xml version="1.0" encoding="utf-8"?>
 <ds:datastoreItem xmlns:ds="http://schemas.openxmlformats.org/officeDocument/2006/customXml" ds:itemID="{C0FD01CF-5FF9-48CF-9EB7-B20102612400}">
   <ds:schemaRefs>
     <ds:schemaRef ds:uri="http://schemas.microsoft.com/office/2006/metadata/properties"/>
     <ds:schemaRef ds:uri="http://schemas.microsoft.com/office/infopath/2007/PartnerControls"/>
   </ds:schemaRefs>
 </ds:datastoreItem>
+</file>
+
+<file path=customXml/itemProps3.xml><?xml version="1.0" encoding="utf-8"?>
+<ds:datastoreItem xmlns:ds="http://schemas.openxmlformats.org/officeDocument/2006/customXml" ds:itemID="{E71B0744-4464-4372-AEA0-778A95D33052}">
+  <ds:schemaRefs>
+    <ds:schemaRef ds:uri="http://schemas.microsoft.com/sharepoint/v3/contenttype/forms"/>
+  </ds:schemaRefs>
+</ds:datastoreItem>
 </file>
</xml_diff>